<commit_message>
Fix typo in product characteristics
</commit_message>
<xml_diff>
--- a/DescrizioneProgettoWeb.docx
+++ b/DescrizioneProgettoWeb.docx
@@ -35,7 +35,23 @@
         <w:t xml:space="preserve">: </w:t>
       </w:r>
       <w:r>
-        <w:t>prodotti hardware, software, laptop, pc, accessori (mouse, keyboard, telecamere, monitor), ecc…</w:t>
+        <w:t xml:space="preserve">prodotti hardware, software, laptop, pc, accessori (mouse, </w:t>
+      </w:r>
+      <w:proofErr w:type="spellStart"/>
+      <w:r>
+        <w:t>keyboard</w:t>
+      </w:r>
+      <w:proofErr w:type="spellEnd"/>
+      <w:r>
+        <w:t xml:space="preserve">, telecamere, monitor), </w:t>
+      </w:r>
+      <w:proofErr w:type="spellStart"/>
+      <w:r>
+        <w:t>ecc</w:t>
+      </w:r>
+      <w:proofErr w:type="spellEnd"/>
+      <w:r>
+        <w:t>…</w:t>
       </w:r>
       <w:r>
         <w:t xml:space="preserve"> </w:t>
@@ -43,15 +59,7 @@
     </w:p>
     <w:p>
       <w:r>
-        <w:t xml:space="preserve">Sono previste </w:t>
-      </w:r>
-      <w:proofErr w:type="gramStart"/>
-      <w:r>
-        <w:t>3</w:t>
-      </w:r>
-      <w:proofErr w:type="gramEnd"/>
-      <w:r>
-        <w:t xml:space="preserve"> tipologie di utente: amministratore, </w:t>
+        <w:t xml:space="preserve">Sono previste 3 tipologie di utente: amministratore, </w:t>
       </w:r>
       <w:r>
         <w:t>dipendente dell’università e addetto al magazzino</w:t>
@@ -88,8 +96,13 @@
         </w:rPr>
       </w:pPr>
       <w:r>
-        <w:t>Esiste già un utente amministratore nel db</w:t>
-      </w:r>
+        <w:t xml:space="preserve">Esiste già un utente amministratore nel </w:t>
+      </w:r>
+      <w:proofErr w:type="spellStart"/>
+      <w:r>
+        <w:t>db</w:t>
+      </w:r>
+      <w:proofErr w:type="spellEnd"/>
     </w:p>
     <w:p>
       <w:pPr>
@@ -136,10 +149,7 @@
         <w:t xml:space="preserve">, </w:t>
       </w:r>
       <w:r>
-        <w:t>possono vedere</w:t>
-      </w:r>
-      <w:r>
-        <w:t xml:space="preserve">: </w:t>
+        <w:t xml:space="preserve">possono vedere: </w:t>
       </w:r>
     </w:p>
     <w:p>
@@ -151,10 +161,7 @@
         </w:numPr>
       </w:pPr>
       <w:r>
-        <w:t>nom</w:t>
-      </w:r>
-      <w:r>
-        <w:t>e</w:t>
+        <w:t>nome</w:t>
       </w:r>
     </w:p>
     <w:p>
@@ -178,7 +185,23 @@
         </w:numPr>
       </w:pPr>
       <w:r>
-        <w:t xml:space="preserve">tipologia (hw, sw, laptop, pc) </w:t>
+        <w:t>tipologia (</w:t>
+      </w:r>
+      <w:proofErr w:type="spellStart"/>
+      <w:r>
+        <w:t>hw</w:t>
+      </w:r>
+      <w:proofErr w:type="spellEnd"/>
+      <w:r>
+        <w:t xml:space="preserve">, </w:t>
+      </w:r>
+      <w:proofErr w:type="spellStart"/>
+      <w:r>
+        <w:t>sw</w:t>
+      </w:r>
+      <w:proofErr w:type="spellEnd"/>
+      <w:r>
+        <w:t xml:space="preserve">, laptop, pc) </w:t>
       </w:r>
     </w:p>
     <w:p>
@@ -225,7 +248,15 @@
         </w:numPr>
       </w:pPr>
       <w:r>
-        <w:t>Ha gli stessi permessi degli addetti al magazzino (modifica, visibilità locazione, ecc…)</w:t>
+        <w:t xml:space="preserve">Ha gli stessi permessi degli addetti al magazzino (modifica, visibilità locazione, </w:t>
+      </w:r>
+      <w:proofErr w:type="spellStart"/>
+      <w:r>
+        <w:t>ecc</w:t>
+      </w:r>
+      <w:proofErr w:type="spellEnd"/>
+      <w:r>
+        <w:t>…)</w:t>
       </w:r>
     </w:p>
     <w:p>
@@ -325,7 +356,13 @@
         </w:numPr>
       </w:pPr>
       <w:r>
-        <w:t>può vedere le caretteristiche del prodotto</w:t>
+        <w:t xml:space="preserve">può vedere le </w:t>
+      </w:r>
+      <w:r>
+        <w:t>caratteristiche</w:t>
+      </w:r>
+      <w:r>
+        <w:t xml:space="preserve"> del prodotto</w:t>
       </w:r>
     </w:p>
     <w:p>
@@ -349,22 +386,7 @@
         </w:numPr>
       </w:pPr>
       <w:r>
-        <w:t>Può avanzare delle richieste agli addetti del magazzino</w:t>
-      </w:r>
-      <w:r>
-        <w:t xml:space="preserve"> (</w:t>
-      </w:r>
-      <w:r>
-        <w:t>si aprirà un modulo di contatto avente come oggetto la richiesta</w:t>
-      </w:r>
-      <w:r>
-        <w:t xml:space="preserve"> </w:t>
-      </w:r>
-      <w:r>
-        <w:t>relativa ad un prodotto</w:t>
-      </w:r>
-      <w:r>
-        <w:t>)</w:t>
+        <w:t>Può avanzare delle richieste agli addetti del magazzino (si aprirà un modulo di contatto avente come oggetto la richiesta relativa ad un prodotto)</w:t>
       </w:r>
     </w:p>
     <w:p>
@@ -400,10 +422,7 @@
         </w:numPr>
       </w:pPr>
       <w:r>
-        <w:t>Può chiedere il cambio o il reso di un prodotto</w:t>
-      </w:r>
-      <w:r>
-        <w:t xml:space="preserve"> di cui è in possesso</w:t>
+        <w:t>Può chiedere il cambio o il reso di un prodotto di cui è in possesso</w:t>
       </w:r>
     </w:p>
     <w:p/>
@@ -440,16 +459,7 @@
         <w:t>Possono</w:t>
       </w:r>
       <w:r>
-        <w:t xml:space="preserve"> aggiungere</w:t>
-      </w:r>
-      <w:r>
-        <w:t xml:space="preserve"> o</w:t>
-      </w:r>
-      <w:r>
-        <w:t xml:space="preserve"> rimuovere </w:t>
-      </w:r>
-      <w:r>
-        <w:t>un prodotto</w:t>
+        <w:t xml:space="preserve"> aggiungere o rimuovere un prodotto</w:t>
       </w:r>
     </w:p>
     <w:p>
@@ -461,19 +471,10 @@
         </w:numPr>
       </w:pPr>
       <w:r>
-        <w:t>Possono</w:t>
-      </w:r>
-      <w:r>
-        <w:t xml:space="preserve"> </w:t>
-      </w:r>
-      <w:r>
-        <w:t>assegnare un prodotto ad un</w:t>
-      </w:r>
-      <w:r>
-        <w:t>a p</w:t>
-      </w:r>
-      <w:r>
-        <w:t xml:space="preserve">ersona </w:t>
+        <w:t xml:space="preserve">Possono </w:t>
+      </w:r>
+      <w:r>
+        <w:t xml:space="preserve">assegnare un prodotto ad una persona </w:t>
       </w:r>
     </w:p>
     <w:p>
@@ -485,10 +486,7 @@
         </w:numPr>
       </w:pPr>
       <w:r>
-        <w:t>Possono</w:t>
-      </w:r>
-      <w:r>
-        <w:t xml:space="preserve"> </w:t>
+        <w:t xml:space="preserve">Possono </w:t>
       </w:r>
       <w:r>
         <w:t>vedere a chi è assegnato e dove si trova ogni prodotto</w:t>
@@ -503,10 +501,7 @@
         </w:numPr>
       </w:pPr>
       <w:r>
-        <w:t>Possono</w:t>
-      </w:r>
-      <w:r>
-        <w:t xml:space="preserve"> </w:t>
+        <w:t xml:space="preserve">Possono </w:t>
       </w:r>
       <w:r>
         <w:t>modificare le caratteristiche dei prodotti</w:t>
@@ -521,16 +516,10 @@
         </w:numPr>
       </w:pPr>
       <w:r>
-        <w:t>Possono</w:t>
-      </w:r>
-      <w:r>
-        <w:t xml:space="preserve"> </w:t>
-      </w:r>
-      <w:r>
-        <w:t>essere contattati</w:t>
-      </w:r>
-      <w:r>
-        <w:t xml:space="preserve"> d</w:t>
+        <w:t xml:space="preserve">Possono </w:t>
+      </w:r>
+      <w:r>
+        <w:t>essere contattati d</w:t>
       </w:r>
       <w:r>
         <w:t>ai dipendenti dell’università</w:t>
@@ -548,10 +537,7 @@
         </w:numPr>
       </w:pPr>
       <w:r>
-        <w:t>Possono</w:t>
-      </w:r>
-      <w:r>
-        <w:t xml:space="preserve"> aggiungere note ai prodotti</w:t>
+        <w:t>Possono aggiungere note ai prodotti</w:t>
       </w:r>
     </w:p>
     <w:sectPr>
@@ -1550,6 +1536,7 @@
   <w:style w:type="character" w:default="1" w:styleId="Carpredefinitoparagrafo">
     <w:name w:val="Default Paragraph Font"/>
     <w:uiPriority w:val="1"/>
+    <w:semiHidden/>
     <w:unhideWhenUsed/>
   </w:style>
   <w:style w:type="table" w:default="1" w:styleId="Tabellanormale">

</xml_diff>